<commit_message>
Iniciando Analytics e Finalizando Documentação
</commit_message>
<xml_diff>
--- a/Documentação/Girassol - Documentação Inicial.docx
+++ b/Documentação/Girassol - Documentação Inicial.docx
@@ -2302,30 +2302,7 @@
     <w:p/>
     <w:p>
       <w:pPr>
-        <w:spacing w:before="0" w:after="0" w:line="360" w:lineRule="auto"/>
-        <w:ind w:firstLine="708"/>
-        <w:jc w:val="both"/>
-        <w:rPr>
-          <w:rFonts w:ascii="Arial" w:hAnsi="Arial" w:cs="Arial"/>
-          <w:color w:val="auto"/>
-          <w:sz w:val="24"/>
-          <w:szCs w:val="24"/>
-          <w:u w:val="single"/>
-        </w:rPr>
-      </w:pPr>
-      <w:r>
-        <w:rPr>
-          <w:rFonts w:ascii="Arial" w:hAnsi="Arial" w:cs="Arial"/>
-          <w:color w:val="auto"/>
-          <w:sz w:val="24"/>
-          <w:szCs w:val="24"/>
-        </w:rPr>
-        <w:t>benefícios do girassol para a saúde, meio ambiente e economia, bem como incentivar o consumo de produtos derivados da flor.</w:t>
-      </w:r>
-    </w:p>
-    <w:p>
-      <w:pPr>
-        <w:spacing w:before="0" w:after="0" w:line="360" w:lineRule="auto"/>
+        <w:spacing w:line="360" w:lineRule="auto"/>
         <w:ind w:firstLine="709"/>
         <w:jc w:val="both"/>
         <w:rPr>
@@ -2335,93 +2312,33 @@
           <w:szCs w:val="24"/>
         </w:rPr>
       </w:pPr>
-    </w:p>
-    <w:p>
-      <w:pPr>
-        <w:spacing w:before="0" w:after="0" w:line="360" w:lineRule="auto"/>
-        <w:ind w:firstLine="709"/>
-        <w:jc w:val="both"/>
-        <w:rPr>
-          <w:rFonts w:ascii="Arial" w:hAnsi="Arial" w:cs="Arial"/>
-          <w:color w:val="auto"/>
-          <w:sz w:val="24"/>
-          <w:szCs w:val="24"/>
-          <w:u w:val="single"/>
-        </w:rPr>
-      </w:pPr>
-      <w:r>
-        <w:rPr>
-          <w:rFonts w:ascii="Arial" w:hAnsi="Arial" w:cs="Arial"/>
-          <w:color w:val="auto"/>
-          <w:sz w:val="24"/>
-          <w:szCs w:val="24"/>
-        </w:rPr>
-        <w:t xml:space="preserve">Venda seu projeto, </w:t>
-      </w:r>
-      <w:r>
-        <w:rPr>
-          <w:rFonts w:ascii="Arial" w:hAnsi="Arial" w:cs="Arial"/>
-          <w:color w:val="auto"/>
-          <w:sz w:val="24"/>
-          <w:szCs w:val="24"/>
-        </w:rPr>
-        <w:t>explique os impactos.</w:t>
-      </w:r>
-      <w:r>
-        <w:rPr>
-          <w:rFonts w:ascii="Arial" w:hAnsi="Arial" w:cs="Arial"/>
-          <w:color w:val="auto"/>
-          <w:sz w:val="24"/>
-          <w:szCs w:val="24"/>
-        </w:rPr>
-        <w:t xml:space="preserve"> </w:t>
-      </w:r>
-      <w:r>
-        <w:rPr>
-          <w:rStyle w:val="markedcontent"/>
-          <w:rFonts w:ascii="Arial" w:hAnsi="Arial" w:cs="Arial"/>
-          <w:color w:val="auto"/>
-          <w:sz w:val="24"/>
-          <w:szCs w:val="24"/>
-        </w:rPr>
-        <w:t>Por que iremos</w:t>
-      </w:r>
-      <w:r>
-        <w:rPr>
-          <w:color w:val="auto"/>
-          <w:sz w:val="24"/>
-          <w:szCs w:val="24"/>
-        </w:rPr>
-        <w:br/>
-      </w:r>
-      <w:r>
-        <w:rPr>
-          <w:rStyle w:val="markedcontent"/>
-          <w:rFonts w:ascii="Arial" w:hAnsi="Arial" w:cs="Arial"/>
-          <w:color w:val="auto"/>
-          <w:sz w:val="24"/>
-          <w:szCs w:val="24"/>
-        </w:rPr>
-        <w:t>dispender pessoas e recursos para esse projeto?</w:t>
-      </w:r>
-    </w:p>
-    <w:p>
-      <w:pPr>
-        <w:rPr>
-          <w:rFonts w:ascii="Bahnschrift" w:hAnsi="Bahnschrift"/>
-          <w:sz w:val="24"/>
-          <w:szCs w:val="24"/>
-        </w:rPr>
-      </w:pPr>
-    </w:p>
-    <w:p>
-      <w:pPr>
-        <w:rPr>
-          <w:rFonts w:ascii="Bahnschrift" w:hAnsi="Bahnschrift"/>
-          <w:sz w:val="24"/>
-          <w:szCs w:val="24"/>
-        </w:rPr>
-      </w:pPr>
+      <w:r>
+        <w:rPr>
+          <w:rFonts w:ascii="Arial" w:hAnsi="Arial" w:cs="Arial"/>
+          <w:color w:val="auto"/>
+          <w:sz w:val="24"/>
+          <w:szCs w:val="24"/>
+        </w:rPr>
+        <w:t xml:space="preserve">O projeto individual, que tem como tema “Beleza de Girassol”, demonstra os diversos benefícios que o girassol proporciona para a saúde, meio ambiente e economia, além de exemplificar a importância que </w:t>
+      </w:r>
+      <w:r>
+        <w:rPr>
+          <w:rFonts w:ascii="Arial" w:hAnsi="Arial" w:cs="Arial"/>
+          <w:color w:val="auto"/>
+          <w:sz w:val="24"/>
+          <w:szCs w:val="24"/>
+        </w:rPr>
+        <w:t>esta planta tem</w:t>
+      </w:r>
+      <w:r>
+        <w:rPr>
+          <w:rFonts w:ascii="Arial" w:hAnsi="Arial" w:cs="Arial"/>
+          <w:color w:val="auto"/>
+          <w:sz w:val="24"/>
+          <w:szCs w:val="24"/>
+        </w:rPr>
+        <w:t xml:space="preserve"> para mim e seus impactos na minha vida.</w:t>
+      </w:r>
     </w:p>
     <w:p>
       <w:pPr>
@@ -2437,7 +2354,12 @@
           <w:szCs w:val="28"/>
         </w:rPr>
       </w:pPr>
-      <w:r>
+    </w:p>
+    <w:p>
+      <w:pPr>
+        <w:spacing w:before="0" w:after="0" w:line="360" w:lineRule="auto"/>
+        <w:jc w:val="both"/>
+        <w:textAlignment w:val="baseline"/>
         <w:rPr>
           <w:rFonts w:ascii="Bahnschrift" w:eastAsia="Times New Roman" w:hAnsi="Bahnschrift" w:cs="Arial"/>
           <w:b/>
@@ -2446,14 +2368,8 @@
           <w:sz w:val="28"/>
           <w:szCs w:val="28"/>
         </w:rPr>
-        <w:t>Escopo </w:t>
-      </w:r>
-    </w:p>
-    <w:p>
-      <w:pPr>
-        <w:spacing w:before="0" w:after="0" w:line="360" w:lineRule="auto"/>
-        <w:jc w:val="both"/>
-        <w:textAlignment w:val="baseline"/>
+      </w:pPr>
+      <w:r>
         <w:rPr>
           <w:rFonts w:ascii="Bahnschrift" w:eastAsia="Times New Roman" w:hAnsi="Bahnschrift" w:cs="Arial"/>
           <w:b/>
@@ -2462,7 +2378,8 @@
           <w:sz w:val="28"/>
           <w:szCs w:val="28"/>
         </w:rPr>
-      </w:pPr>
+        <w:t>Escopo </w:t>
+      </w:r>
     </w:p>
     <w:p>
       <w:pPr>
@@ -2850,7 +2767,6 @@
         </w:rPr>
         <w:t>Front-</w:t>
       </w:r>
-      <w:proofErr w:type="spellStart"/>
       <w:r>
         <w:rPr>
           <w:rFonts w:ascii="Arial" w:eastAsia="Times New Roman" w:hAnsi="Arial" w:cs="Arial"/>
@@ -2858,9 +2774,8 @@
           <w:sz w:val="24"/>
           <w:szCs w:val="24"/>
         </w:rPr>
-        <w:t>end</w:t>
-      </w:r>
-      <w:proofErr w:type="spellEnd"/>
+        <w:t>End</w:t>
+      </w:r>
       <w:r>
         <w:rPr>
           <w:rFonts w:ascii="Arial" w:eastAsia="Times New Roman" w:hAnsi="Arial" w:cs="Arial"/>
@@ -2905,7 +2820,35 @@
           <w:sz w:val="24"/>
           <w:szCs w:val="24"/>
         </w:rPr>
-        <w:t xml:space="preserve">APIs: Web Data </w:t>
+        <w:lastRenderedPageBreak/>
+        <w:t>APIs: Web</w:t>
+      </w:r>
+      <w:r>
+        <w:rPr>
+          <w:rFonts w:ascii="Arial" w:eastAsia="Times New Roman" w:hAnsi="Arial" w:cs="Arial"/>
+          <w:color w:val="auto"/>
+          <w:sz w:val="24"/>
+          <w:szCs w:val="24"/>
+        </w:rPr>
+        <w:t>-</w:t>
+      </w:r>
+      <w:r>
+        <w:rPr>
+          <w:rFonts w:ascii="Arial" w:eastAsia="Times New Roman" w:hAnsi="Arial" w:cs="Arial"/>
+          <w:color w:val="auto"/>
+          <w:sz w:val="24"/>
+          <w:szCs w:val="24"/>
+        </w:rPr>
+        <w:t>Data</w:t>
+      </w:r>
+      <w:r>
+        <w:rPr>
+          <w:rFonts w:ascii="Arial" w:eastAsia="Times New Roman" w:hAnsi="Arial" w:cs="Arial"/>
+          <w:color w:val="auto"/>
+          <w:sz w:val="24"/>
+          <w:szCs w:val="24"/>
+        </w:rPr>
+        <w:t>-</w:t>
       </w:r>
       <w:proofErr w:type="spellStart"/>
       <w:r>
@@ -2931,7 +2874,6 @@
     <w:p>
       <w:pPr>
         <w:spacing w:before="0" w:after="0" w:line="360" w:lineRule="auto"/>
-        <w:ind w:firstLine="709"/>
         <w:jc w:val="both"/>
         <w:textAlignment w:val="baseline"/>
         <w:rPr>
@@ -2941,35 +2883,33 @@
           <w:szCs w:val="24"/>
         </w:rPr>
       </w:pPr>
-      <w:r>
+    </w:p>
+    <w:p>
+      <w:pPr>
+        <w:spacing w:before="0" w:after="0" w:line="360" w:lineRule="auto"/>
+        <w:jc w:val="both"/>
+        <w:textAlignment w:val="baseline"/>
         <w:rPr>
           <w:rFonts w:ascii="Arial" w:eastAsia="Times New Roman" w:hAnsi="Arial" w:cs="Arial"/>
-          <w:color w:val="auto"/>
-          <w:sz w:val="24"/>
-          <w:szCs w:val="24"/>
-        </w:rPr>
-        <w:t> </w:t>
-      </w:r>
-    </w:p>
-    <w:p>
-      <w:pPr>
-        <w:pStyle w:val="Ttulo1"/>
+          <w:b/>
+          <w:bCs/>
+          <w:color w:val="0070C0"/>
+          <w:sz w:val="24"/>
+          <w:szCs w:val="24"/>
+        </w:rPr>
+      </w:pPr>
+      <w:r>
         <w:rPr>
           <w:rFonts w:ascii="Bahnschrift" w:hAnsi="Bahnschrift"/>
+          <w:b/>
+          <w:bCs/>
+          <w:color w:val="2F5496" w:themeColor="accent1" w:themeShade="BF"/>
           <w:sz w:val="28"/>
           <w:szCs w:val="28"/>
         </w:rPr>
-      </w:pPr>
-      <w:r>
-        <w:rPr>
-          <w:rFonts w:ascii="Bahnschrift" w:hAnsi="Bahnschrift"/>
-          <w:sz w:val="28"/>
-          <w:szCs w:val="28"/>
-        </w:rPr>
         <w:t xml:space="preserve">Premissas </w:t>
       </w:r>
     </w:p>
-    <w:p/>
     <w:p>
       <w:pPr>
         <w:pStyle w:val="PargrafodaLista"/>
@@ -2993,7 +2933,25 @@
           <w:sz w:val="24"/>
           <w:szCs w:val="24"/>
         </w:rPr>
-        <w:t>Prazo máximo de .... para conclusão do projeto</w:t>
+        <w:t>Prazo máximo de</w:t>
+      </w:r>
+      <w:r>
+        <w:rPr>
+          <w:rFonts w:ascii="Arial" w:hAnsi="Arial" w:cs="Arial"/>
+          <w:color w:val="auto"/>
+          <w:sz w:val="24"/>
+          <w:szCs w:val="24"/>
+        </w:rPr>
+        <w:t xml:space="preserve"> 20 dias</w:t>
+      </w:r>
+      <w:r>
+        <w:rPr>
+          <w:rFonts w:ascii="Arial" w:hAnsi="Arial" w:cs="Arial"/>
+          <w:color w:val="auto"/>
+          <w:sz w:val="24"/>
+          <w:szCs w:val="24"/>
+        </w:rPr>
+        <w:t xml:space="preserve"> para conclusão do projeto</w:t>
       </w:r>
       <w:r>
         <w:rPr>
@@ -3172,16 +3130,6 @@
           <w:szCs w:val="28"/>
         </w:rPr>
       </w:pPr>
-    </w:p>
-    <w:p>
-      <w:pPr>
-        <w:pStyle w:val="Ttulo1"/>
-        <w:rPr>
-          <w:rFonts w:ascii="Bahnschrift" w:hAnsi="Bahnschrift"/>
-          <w:sz w:val="28"/>
-          <w:szCs w:val="28"/>
-        </w:rPr>
-      </w:pPr>
       <w:r>
         <w:rPr>
           <w:rFonts w:ascii="Bahnschrift" w:hAnsi="Bahnschrift"/>
@@ -3305,6 +3253,58 @@
           <w:szCs w:val="28"/>
         </w:rPr>
       </w:pPr>
+      <w:r>
+        <w:rPr>
+          <w:rFonts w:ascii="Bahnschrift" w:eastAsia="Times New Roman" w:hAnsi="Bahnschrift" w:cs="Arial"/>
+          <w:b/>
+          <w:bCs/>
+          <w:noProof/>
+          <w:color w:val="2F5496"/>
+          <w:sz w:val="28"/>
+          <w:szCs w:val="28"/>
+        </w:rPr>
+        <w:drawing>
+          <wp:inline distT="0" distB="0" distL="0" distR="0" wp14:anchorId="58707A07" wp14:editId="3F44BD8B">
+            <wp:extent cx="6454140" cy="3909060"/>
+            <wp:effectExtent l="0" t="0" r="3810" b="0"/>
+            <wp:docPr id="1579515207" name="Imagem 1" descr="Diagrama&#10;&#10;Descrição gerada automaticamente"/>
+            <wp:cNvGraphicFramePr>
+              <a:graphicFrameLocks xmlns:a="http://schemas.openxmlformats.org/drawingml/2006/main" noChangeAspect="1"/>
+            </wp:cNvGraphicFramePr>
+            <a:graphic xmlns:a="http://schemas.openxmlformats.org/drawingml/2006/main">
+              <a:graphicData uri="http://schemas.openxmlformats.org/drawingml/2006/picture">
+                <pic:pic xmlns:pic="http://schemas.openxmlformats.org/drawingml/2006/picture">
+                  <pic:nvPicPr>
+                    <pic:cNvPr id="1579515207" name="Imagem 1" descr="Diagrama&#10;&#10;Descrição gerada automaticamente"/>
+                    <pic:cNvPicPr/>
+                  </pic:nvPicPr>
+                  <pic:blipFill>
+                    <a:blip r:embed="rId11" cstate="print">
+                      <a:extLst>
+                        <a:ext uri="{28A0092B-C50C-407E-A947-70E740481C1C}">
+                          <a14:useLocalDpi xmlns:a14="http://schemas.microsoft.com/office/drawing/2010/main" val="0"/>
+                        </a:ext>
+                      </a:extLst>
+                    </a:blip>
+                    <a:stretch>
+                      <a:fillRect/>
+                    </a:stretch>
+                  </pic:blipFill>
+                  <pic:spPr>
+                    <a:xfrm>
+                      <a:off x="0" y="0"/>
+                      <a:ext cx="6454140" cy="3909060"/>
+                    </a:xfrm>
+                    <a:prstGeom prst="rect">
+                      <a:avLst/>
+                    </a:prstGeom>
+                  </pic:spPr>
+                </pic:pic>
+              </a:graphicData>
+            </a:graphic>
+          </wp:inline>
+        </w:drawing>
+      </w:r>
     </w:p>
     <w:p>
       <w:pPr>
@@ -3335,6 +3335,21 @@
           <w:szCs w:val="28"/>
         </w:rPr>
       </w:pPr>
+    </w:p>
+    <w:p>
+      <w:pPr>
+        <w:spacing w:before="0" w:after="0" w:line="360" w:lineRule="auto"/>
+        <w:jc w:val="both"/>
+        <w:textAlignment w:val="baseline"/>
+        <w:rPr>
+          <w:rFonts w:ascii="Arial" w:eastAsia="Times New Roman" w:hAnsi="Arial" w:cs="Arial"/>
+          <w:b/>
+          <w:bCs/>
+          <w:color w:val="auto"/>
+          <w:sz w:val="28"/>
+          <w:szCs w:val="28"/>
+        </w:rPr>
+      </w:pPr>
       <w:r>
         <w:rPr>
           <w:rFonts w:ascii="Bahnschrift" w:eastAsia="Times New Roman" w:hAnsi="Bahnschrift" w:cs="Arial"/>
@@ -3344,79 +3359,706 @@
           <w:sz w:val="28"/>
           <w:szCs w:val="28"/>
         </w:rPr>
-        <w:t>Diagrama de Solução</w:t>
-      </w:r>
-    </w:p>
-    <w:p>
-      <w:pPr>
-        <w:spacing w:before="0" w:after="0" w:line="360" w:lineRule="auto"/>
-        <w:jc w:val="both"/>
-        <w:textAlignment w:val="baseline"/>
-        <w:rPr>
-          <w:rFonts w:ascii="Bahnschrift" w:eastAsia="Times New Roman" w:hAnsi="Bahnschrift" w:cs="Arial"/>
-          <w:b/>
-          <w:bCs/>
-          <w:color w:val="2F5496"/>
-          <w:sz w:val="28"/>
-          <w:szCs w:val="28"/>
-        </w:rPr>
-      </w:pPr>
-    </w:p>
-    <w:p>
-      <w:pPr>
-        <w:spacing w:before="0" w:after="0" w:line="360" w:lineRule="auto"/>
-        <w:jc w:val="both"/>
-        <w:textAlignment w:val="baseline"/>
-        <w:rPr>
-          <w:rFonts w:ascii="Bahnschrift" w:eastAsia="Times New Roman" w:hAnsi="Bahnschrift" w:cs="Arial"/>
-          <w:b/>
-          <w:bCs/>
-          <w:color w:val="2F5496"/>
-          <w:sz w:val="28"/>
-          <w:szCs w:val="28"/>
-        </w:rPr>
-      </w:pPr>
-    </w:p>
-    <w:p>
-      <w:pPr>
-        <w:spacing w:before="0" w:after="0" w:line="360" w:lineRule="auto"/>
-        <w:jc w:val="both"/>
-        <w:textAlignment w:val="baseline"/>
-        <w:rPr>
-          <w:rFonts w:ascii="Bahnschrift" w:eastAsia="Times New Roman" w:hAnsi="Bahnschrift" w:cs="Arial"/>
-          <w:b/>
-          <w:bCs/>
-          <w:color w:val="2F5496"/>
-          <w:sz w:val="28"/>
-          <w:szCs w:val="28"/>
-        </w:rPr>
-      </w:pPr>
-      <w:r>
-        <w:rPr>
-          <w:rFonts w:ascii="Bahnschrift" w:eastAsia="Times New Roman" w:hAnsi="Bahnschrift" w:cs="Arial"/>
-          <w:b/>
-          <w:bCs/>
-          <w:color w:val="2F5496"/>
-          <w:sz w:val="28"/>
-          <w:szCs w:val="28"/>
-        </w:rPr>
+        <w:lastRenderedPageBreak/>
         <w:t>Bibliografia</w:t>
       </w:r>
     </w:p>
     <w:p>
       <w:pPr>
-        <w:rPr>
-          <w:rFonts w:ascii="Bahnschrift" w:hAnsi="Bahnschrift"/>
-          <w:sz w:val="24"/>
-          <w:szCs w:val="24"/>
-        </w:rPr>
-      </w:pPr>
+        <w:spacing w:before="0" w:after="0"/>
+        <w:jc w:val="both"/>
+        <w:rPr>
+          <w:rFonts w:ascii="Arial" w:hAnsi="Arial" w:cs="Arial"/>
+          <w:color w:val="auto"/>
+          <w:sz w:val="24"/>
+          <w:szCs w:val="24"/>
+        </w:rPr>
+      </w:pPr>
+    </w:p>
+    <w:p>
+      <w:pPr>
+        <w:pStyle w:val="PargrafodaLista"/>
+        <w:numPr>
+          <w:ilvl w:val="0"/>
+          <w:numId w:val="18"/>
+        </w:numPr>
+        <w:spacing w:before="0" w:after="0"/>
+        <w:ind w:left="0" w:firstLine="0"/>
+        <w:jc w:val="both"/>
+        <w:rPr>
+          <w:rFonts w:ascii="Arial" w:hAnsi="Arial" w:cs="Arial"/>
+          <w:color w:val="auto"/>
+          <w:sz w:val="24"/>
+          <w:szCs w:val="24"/>
+        </w:rPr>
+      </w:pPr>
+      <w:r>
+        <w:rPr>
+          <w:rFonts w:ascii="Arial" w:hAnsi="Arial" w:cs="Arial"/>
+          <w:color w:val="auto"/>
+          <w:sz w:val="24"/>
+          <w:szCs w:val="24"/>
+        </w:rPr>
+        <w:t>https://www.mundoecologia.com.br/plantas/tipos-de-girassol-variedades-e-especies/</w:t>
+      </w:r>
+    </w:p>
+    <w:p>
+      <w:pPr>
+        <w:spacing w:before="0" w:after="0"/>
+        <w:jc w:val="both"/>
+        <w:rPr>
+          <w:rFonts w:ascii="Arial" w:hAnsi="Arial" w:cs="Arial"/>
+          <w:color w:val="auto"/>
+          <w:sz w:val="24"/>
+          <w:szCs w:val="24"/>
+        </w:rPr>
+      </w:pPr>
+    </w:p>
+    <w:p>
+      <w:pPr>
+        <w:pStyle w:val="PargrafodaLista"/>
+        <w:numPr>
+          <w:ilvl w:val="0"/>
+          <w:numId w:val="18"/>
+        </w:numPr>
+        <w:spacing w:before="0" w:after="0"/>
+        <w:ind w:left="0" w:firstLine="0"/>
+        <w:jc w:val="both"/>
+        <w:rPr>
+          <w:rFonts w:ascii="Arial" w:hAnsi="Arial" w:cs="Arial"/>
+          <w:color w:val="auto"/>
+          <w:sz w:val="24"/>
+          <w:szCs w:val="24"/>
+        </w:rPr>
+      </w:pPr>
+      <w:r>
+        <w:rPr>
+          <w:rFonts w:ascii="Arial" w:hAnsi="Arial" w:cs="Arial"/>
+          <w:color w:val="auto"/>
+          <w:sz w:val="24"/>
+          <w:szCs w:val="24"/>
+        </w:rPr>
+        <w:t>https://www.picturethisai.com/pt/</w:t>
+      </w:r>
+    </w:p>
+    <w:p>
+      <w:pPr>
+        <w:spacing w:before="0" w:after="0"/>
+        <w:jc w:val="both"/>
+        <w:rPr>
+          <w:rFonts w:ascii="Arial" w:hAnsi="Arial" w:cs="Arial"/>
+          <w:color w:val="auto"/>
+          <w:sz w:val="24"/>
+          <w:szCs w:val="24"/>
+        </w:rPr>
+      </w:pPr>
+    </w:p>
+    <w:p>
+      <w:pPr>
+        <w:pStyle w:val="PargrafodaLista"/>
+        <w:numPr>
+          <w:ilvl w:val="0"/>
+          <w:numId w:val="18"/>
+        </w:numPr>
+        <w:spacing w:before="0" w:after="0"/>
+        <w:ind w:left="0" w:firstLine="0"/>
+        <w:jc w:val="both"/>
+        <w:rPr>
+          <w:rFonts w:ascii="Arial" w:hAnsi="Arial" w:cs="Arial"/>
+          <w:color w:val="auto"/>
+          <w:sz w:val="24"/>
+          <w:szCs w:val="24"/>
+        </w:rPr>
+      </w:pPr>
+      <w:r>
+        <w:rPr>
+          <w:rFonts w:ascii="Arial" w:hAnsi="Arial" w:cs="Arial"/>
+          <w:color w:val="auto"/>
+          <w:sz w:val="24"/>
+          <w:szCs w:val="24"/>
+        </w:rPr>
+        <w:t>https://paisagismodigital.com/noticias/?id=lenda-do-girassol-uma-historia-de-amor-%7C-paisagismo-digital&amp;in=402</w:t>
+      </w:r>
+    </w:p>
+    <w:p>
+      <w:pPr>
+        <w:spacing w:before="0" w:after="0"/>
+        <w:jc w:val="both"/>
+        <w:rPr>
+          <w:rFonts w:ascii="Arial" w:hAnsi="Arial" w:cs="Arial"/>
+          <w:color w:val="auto"/>
+          <w:sz w:val="24"/>
+          <w:szCs w:val="24"/>
+        </w:rPr>
+      </w:pPr>
+    </w:p>
+    <w:p>
+      <w:pPr>
+        <w:pStyle w:val="PargrafodaLista"/>
+        <w:numPr>
+          <w:ilvl w:val="0"/>
+          <w:numId w:val="18"/>
+        </w:numPr>
+        <w:spacing w:before="0" w:after="0"/>
+        <w:ind w:left="0" w:firstLine="0"/>
+        <w:jc w:val="both"/>
+        <w:rPr>
+          <w:rFonts w:ascii="Arial" w:hAnsi="Arial" w:cs="Arial"/>
+          <w:color w:val="auto"/>
+          <w:sz w:val="24"/>
+          <w:szCs w:val="24"/>
+        </w:rPr>
+      </w:pPr>
+      <w:r>
+        <w:rPr>
+          <w:rFonts w:ascii="Arial" w:hAnsi="Arial" w:cs="Arial"/>
+          <w:color w:val="auto"/>
+          <w:sz w:val="24"/>
+          <w:szCs w:val="24"/>
+        </w:rPr>
+        <w:t>https://wikifarmer.com/pt-br/a-historia-do-girassol/</w:t>
+      </w:r>
+    </w:p>
+    <w:p>
+      <w:pPr>
+        <w:spacing w:before="0" w:after="0"/>
+        <w:jc w:val="both"/>
+        <w:rPr>
+          <w:rFonts w:ascii="Arial" w:hAnsi="Arial" w:cs="Arial"/>
+          <w:color w:val="auto"/>
+          <w:sz w:val="24"/>
+          <w:szCs w:val="24"/>
+        </w:rPr>
+      </w:pPr>
+    </w:p>
+    <w:p>
+      <w:pPr>
+        <w:pStyle w:val="PargrafodaLista"/>
+        <w:numPr>
+          <w:ilvl w:val="0"/>
+          <w:numId w:val="18"/>
+        </w:numPr>
+        <w:spacing w:before="0" w:after="0"/>
+        <w:ind w:left="0" w:firstLine="0"/>
+        <w:jc w:val="both"/>
+        <w:rPr>
+          <w:rFonts w:ascii="Arial" w:hAnsi="Arial" w:cs="Arial"/>
+          <w:color w:val="auto"/>
+          <w:sz w:val="24"/>
+          <w:szCs w:val="24"/>
+        </w:rPr>
+      </w:pPr>
+      <w:r>
+        <w:rPr>
+          <w:rFonts w:ascii="Arial" w:hAnsi="Arial" w:cs="Arial"/>
+          <w:color w:val="auto"/>
+          <w:sz w:val="24"/>
+          <w:szCs w:val="24"/>
+        </w:rPr>
+        <w:t>https://iloveflores.com/historia-girassol/</w:t>
+      </w:r>
+    </w:p>
+    <w:p>
+      <w:pPr>
+        <w:spacing w:before="0" w:after="0"/>
+        <w:jc w:val="both"/>
+        <w:rPr>
+          <w:rFonts w:ascii="Arial" w:hAnsi="Arial" w:cs="Arial"/>
+          <w:color w:val="auto"/>
+          <w:sz w:val="24"/>
+          <w:szCs w:val="24"/>
+        </w:rPr>
+      </w:pPr>
+    </w:p>
+    <w:p>
+      <w:pPr>
+        <w:pStyle w:val="PargrafodaLista"/>
+        <w:numPr>
+          <w:ilvl w:val="0"/>
+          <w:numId w:val="18"/>
+        </w:numPr>
+        <w:spacing w:before="0" w:after="0"/>
+        <w:ind w:left="0" w:firstLine="0"/>
+        <w:jc w:val="both"/>
+        <w:rPr>
+          <w:rFonts w:ascii="Arial" w:hAnsi="Arial" w:cs="Arial"/>
+          <w:color w:val="auto"/>
+          <w:sz w:val="24"/>
+          <w:szCs w:val="24"/>
+        </w:rPr>
+      </w:pPr>
+      <w:r>
+        <w:rPr>
+          <w:rFonts w:ascii="Arial" w:hAnsi="Arial" w:cs="Arial"/>
+          <w:color w:val="auto"/>
+          <w:sz w:val="24"/>
+          <w:szCs w:val="24"/>
+        </w:rPr>
+        <w:t>https://www.educlub.com.br/a-lenda-do-girassol-texto-e-atividades/</w:t>
+      </w:r>
+    </w:p>
+    <w:p>
+      <w:pPr>
+        <w:spacing w:before="0" w:after="0"/>
+        <w:jc w:val="both"/>
+        <w:rPr>
+          <w:rFonts w:ascii="Arial" w:hAnsi="Arial" w:cs="Arial"/>
+          <w:color w:val="auto"/>
+          <w:sz w:val="24"/>
+          <w:szCs w:val="24"/>
+        </w:rPr>
+      </w:pPr>
+    </w:p>
+    <w:p>
+      <w:pPr>
+        <w:pStyle w:val="PargrafodaLista"/>
+        <w:numPr>
+          <w:ilvl w:val="0"/>
+          <w:numId w:val="18"/>
+        </w:numPr>
+        <w:spacing w:before="0" w:after="0"/>
+        <w:ind w:left="0" w:firstLine="0"/>
+        <w:jc w:val="both"/>
+        <w:rPr>
+          <w:rFonts w:ascii="Arial" w:hAnsi="Arial" w:cs="Arial"/>
+          <w:color w:val="auto"/>
+          <w:sz w:val="24"/>
+          <w:szCs w:val="24"/>
+        </w:rPr>
+      </w:pPr>
+      <w:r>
+        <w:rPr>
+          <w:rFonts w:ascii="Arial" w:hAnsi="Arial" w:cs="Arial"/>
+          <w:color w:val="auto"/>
+          <w:sz w:val="24"/>
+          <w:szCs w:val="24"/>
+        </w:rPr>
+        <w:t>https://www.ikebanaflores.com.br/blog/significado-do-girassol/</w:t>
+      </w:r>
+    </w:p>
+    <w:p>
+      <w:pPr>
+        <w:spacing w:before="0" w:after="0"/>
+        <w:jc w:val="both"/>
+        <w:rPr>
+          <w:rFonts w:ascii="Arial" w:hAnsi="Arial" w:cs="Arial"/>
+          <w:color w:val="auto"/>
+          <w:sz w:val="24"/>
+          <w:szCs w:val="24"/>
+        </w:rPr>
+      </w:pPr>
+    </w:p>
+    <w:p>
+      <w:pPr>
+        <w:pStyle w:val="PargrafodaLista"/>
+        <w:numPr>
+          <w:ilvl w:val="0"/>
+          <w:numId w:val="18"/>
+        </w:numPr>
+        <w:spacing w:before="0" w:after="0"/>
+        <w:ind w:left="0" w:firstLine="0"/>
+        <w:jc w:val="both"/>
+        <w:rPr>
+          <w:rFonts w:ascii="Arial" w:hAnsi="Arial" w:cs="Arial"/>
+          <w:color w:val="auto"/>
+          <w:sz w:val="24"/>
+          <w:szCs w:val="24"/>
+        </w:rPr>
+      </w:pPr>
+      <w:r>
+        <w:rPr>
+          <w:rFonts w:ascii="Arial" w:hAnsi="Arial" w:cs="Arial"/>
+          <w:color w:val="auto"/>
+          <w:sz w:val="24"/>
+          <w:szCs w:val="24"/>
+        </w:rPr>
+        <w:t>https://www.rebecaflores.com.br/blog/tipos-de-girassois/</w:t>
+      </w:r>
+    </w:p>
+    <w:p>
+      <w:pPr>
+        <w:spacing w:before="0" w:after="0"/>
+        <w:jc w:val="both"/>
+        <w:rPr>
+          <w:rFonts w:ascii="Arial" w:hAnsi="Arial" w:cs="Arial"/>
+          <w:color w:val="auto"/>
+          <w:sz w:val="24"/>
+          <w:szCs w:val="24"/>
+        </w:rPr>
+      </w:pPr>
+    </w:p>
+    <w:p>
+      <w:pPr>
+        <w:pStyle w:val="PargrafodaLista"/>
+        <w:numPr>
+          <w:ilvl w:val="0"/>
+          <w:numId w:val="18"/>
+        </w:numPr>
+        <w:spacing w:before="0" w:after="0"/>
+        <w:ind w:left="0" w:firstLine="0"/>
+        <w:jc w:val="both"/>
+        <w:rPr>
+          <w:rFonts w:ascii="Arial" w:hAnsi="Arial" w:cs="Arial"/>
+          <w:color w:val="auto"/>
+          <w:sz w:val="24"/>
+          <w:szCs w:val="24"/>
+        </w:rPr>
+      </w:pPr>
+      <w:r>
+        <w:rPr>
+          <w:rFonts w:ascii="Arial" w:hAnsi="Arial" w:cs="Arial"/>
+          <w:color w:val="auto"/>
+          <w:sz w:val="24"/>
+          <w:szCs w:val="24"/>
+        </w:rPr>
+        <w:t>https://www.bbc.com/portuguese/brasil-37040422</w:t>
+      </w:r>
+    </w:p>
+    <w:p>
+      <w:pPr>
+        <w:spacing w:before="0" w:after="0"/>
+        <w:jc w:val="both"/>
+        <w:rPr>
+          <w:rFonts w:ascii="Arial" w:hAnsi="Arial" w:cs="Arial"/>
+          <w:color w:val="auto"/>
+          <w:sz w:val="24"/>
+          <w:szCs w:val="24"/>
+        </w:rPr>
+      </w:pPr>
+    </w:p>
+    <w:p>
+      <w:pPr>
+        <w:pStyle w:val="PargrafodaLista"/>
+        <w:numPr>
+          <w:ilvl w:val="0"/>
+          <w:numId w:val="18"/>
+        </w:numPr>
+        <w:spacing w:before="0" w:after="0"/>
+        <w:ind w:left="0" w:firstLine="0"/>
+        <w:jc w:val="both"/>
+        <w:rPr>
+          <w:rFonts w:ascii="Arial" w:hAnsi="Arial" w:cs="Arial"/>
+          <w:color w:val="auto"/>
+          <w:sz w:val="24"/>
+          <w:szCs w:val="24"/>
+        </w:rPr>
+      </w:pPr>
+      <w:r>
+        <w:rPr>
+          <w:rFonts w:ascii="Arial" w:hAnsi="Arial" w:cs="Arial"/>
+          <w:color w:val="auto"/>
+          <w:sz w:val="24"/>
+          <w:szCs w:val="24"/>
+        </w:rPr>
+        <w:t>https://mundoeducacao.uol.com.br/historiageral/francisco-pizarro-conquista-dos-incas.htm</w:t>
+      </w:r>
+      <w:r>
+        <w:rPr>
+          <w:rFonts w:ascii="Arial" w:hAnsi="Arial" w:cs="Arial"/>
+          <w:color w:val="auto"/>
+          <w:sz w:val="24"/>
+          <w:szCs w:val="24"/>
+        </w:rPr>
+        <w:t>l</w:t>
+      </w:r>
+    </w:p>
+    <w:p>
+      <w:pPr>
+        <w:spacing w:before="0" w:after="0"/>
+        <w:jc w:val="both"/>
+        <w:rPr>
+          <w:rFonts w:ascii="Arial" w:hAnsi="Arial" w:cs="Arial"/>
+          <w:color w:val="auto"/>
+          <w:sz w:val="24"/>
+          <w:szCs w:val="24"/>
+        </w:rPr>
+      </w:pPr>
+    </w:p>
+    <w:p>
+      <w:pPr>
+        <w:pStyle w:val="PargrafodaLista"/>
+        <w:numPr>
+          <w:ilvl w:val="0"/>
+          <w:numId w:val="18"/>
+        </w:numPr>
+        <w:spacing w:before="0" w:after="0"/>
+        <w:ind w:left="0" w:firstLine="0"/>
+        <w:jc w:val="both"/>
+        <w:rPr>
+          <w:rFonts w:ascii="Arial" w:hAnsi="Arial" w:cs="Arial"/>
+          <w:color w:val="auto"/>
+          <w:sz w:val="24"/>
+          <w:szCs w:val="24"/>
+        </w:rPr>
+      </w:pPr>
+      <w:r>
+        <w:rPr>
+          <w:rFonts w:ascii="Arial" w:hAnsi="Arial" w:cs="Arial"/>
+          <w:color w:val="auto"/>
+          <w:sz w:val="24"/>
+          <w:szCs w:val="24"/>
+        </w:rPr>
+        <w:t>https://www.embrapa.br/busca-de-noticias/-/noticia/2444704/prosa-rural---cultura-do-girassol--producao-de-biodiesel-e-outras-utilidades#:~:text=Mas%20a%20principal%20finalidade%20do,como%20culturas%20agr%C3%ADcolas%2C%20por%20exemplo.</w:t>
+      </w:r>
+    </w:p>
+    <w:p>
+      <w:pPr>
+        <w:spacing w:before="0" w:after="0"/>
+        <w:jc w:val="both"/>
+        <w:rPr>
+          <w:rFonts w:ascii="Arial" w:hAnsi="Arial" w:cs="Arial"/>
+          <w:color w:val="auto"/>
+          <w:sz w:val="24"/>
+          <w:szCs w:val="24"/>
+        </w:rPr>
+      </w:pPr>
+    </w:p>
+    <w:p>
+      <w:pPr>
+        <w:pStyle w:val="PargrafodaLista"/>
+        <w:numPr>
+          <w:ilvl w:val="0"/>
+          <w:numId w:val="18"/>
+        </w:numPr>
+        <w:spacing w:before="0" w:after="0"/>
+        <w:ind w:left="0" w:firstLine="0"/>
+        <w:jc w:val="both"/>
+        <w:rPr>
+          <w:rFonts w:ascii="Arial" w:hAnsi="Arial" w:cs="Arial"/>
+          <w:color w:val="auto"/>
+          <w:sz w:val="24"/>
+          <w:szCs w:val="24"/>
+        </w:rPr>
+      </w:pPr>
+      <w:r>
+        <w:rPr>
+          <w:rFonts w:ascii="Arial" w:hAnsi="Arial" w:cs="Arial"/>
+          <w:color w:val="auto"/>
+          <w:sz w:val="24"/>
+          <w:szCs w:val="24"/>
+        </w:rPr>
+        <w:t>https://www.embrapa.br/girassol</w:t>
+      </w:r>
+    </w:p>
+    <w:p>
+      <w:pPr>
+        <w:spacing w:before="0" w:after="0"/>
+        <w:jc w:val="both"/>
+        <w:rPr>
+          <w:rFonts w:ascii="Arial" w:hAnsi="Arial" w:cs="Arial"/>
+          <w:color w:val="auto"/>
+          <w:sz w:val="24"/>
+          <w:szCs w:val="24"/>
+        </w:rPr>
+      </w:pPr>
+    </w:p>
+    <w:p>
+      <w:pPr>
+        <w:pStyle w:val="PargrafodaLista"/>
+        <w:numPr>
+          <w:ilvl w:val="0"/>
+          <w:numId w:val="18"/>
+        </w:numPr>
+        <w:spacing w:before="0" w:after="0"/>
+        <w:ind w:left="0" w:firstLine="0"/>
+        <w:jc w:val="both"/>
+        <w:rPr>
+          <w:rFonts w:ascii="Arial" w:hAnsi="Arial" w:cs="Arial"/>
+          <w:color w:val="auto"/>
+          <w:sz w:val="24"/>
+          <w:szCs w:val="24"/>
+        </w:rPr>
+      </w:pPr>
+      <w:r>
+        <w:rPr>
+          <w:rFonts w:ascii="Arial" w:hAnsi="Arial" w:cs="Arial"/>
+          <w:color w:val="auto"/>
+          <w:sz w:val="24"/>
+          <w:szCs w:val="24"/>
+        </w:rPr>
+        <w:t>https://www2.ufrb.edu.br/mapeneo/culturas-2/2-conteudo/42-girassol</w:t>
+      </w:r>
+    </w:p>
+    <w:p>
+      <w:pPr>
+        <w:spacing w:before="0" w:after="0"/>
+        <w:jc w:val="both"/>
+        <w:rPr>
+          <w:rFonts w:ascii="Arial" w:hAnsi="Arial" w:cs="Arial"/>
+          <w:color w:val="auto"/>
+          <w:sz w:val="24"/>
+          <w:szCs w:val="24"/>
+        </w:rPr>
+      </w:pPr>
+    </w:p>
+    <w:p>
+      <w:pPr>
+        <w:pStyle w:val="PargrafodaLista"/>
+        <w:numPr>
+          <w:ilvl w:val="0"/>
+          <w:numId w:val="18"/>
+        </w:numPr>
+        <w:spacing w:before="0" w:after="0"/>
+        <w:ind w:left="0" w:firstLine="0"/>
+        <w:jc w:val="both"/>
+        <w:rPr>
+          <w:rFonts w:ascii="Arial" w:hAnsi="Arial" w:cs="Arial"/>
+          <w:color w:val="auto"/>
+          <w:sz w:val="24"/>
+          <w:szCs w:val="24"/>
+        </w:rPr>
+      </w:pPr>
+      <w:r>
+        <w:rPr>
+          <w:rFonts w:ascii="Arial" w:hAnsi="Arial" w:cs="Arial"/>
+          <w:color w:val="auto"/>
+          <w:sz w:val="24"/>
+          <w:szCs w:val="24"/>
+        </w:rPr>
+        <w:t>https://pt.wikipedia.org/wiki/Girassol</w:t>
+      </w:r>
+    </w:p>
+    <w:p>
+      <w:pPr>
+        <w:spacing w:before="0" w:after="0"/>
+        <w:jc w:val="both"/>
+        <w:rPr>
+          <w:rFonts w:ascii="Arial" w:hAnsi="Arial" w:cs="Arial"/>
+          <w:color w:val="auto"/>
+          <w:sz w:val="24"/>
+          <w:szCs w:val="24"/>
+        </w:rPr>
+      </w:pPr>
+    </w:p>
+    <w:p>
+      <w:pPr>
+        <w:pStyle w:val="PargrafodaLista"/>
+        <w:numPr>
+          <w:ilvl w:val="0"/>
+          <w:numId w:val="18"/>
+        </w:numPr>
+        <w:spacing w:before="0" w:after="0"/>
+        <w:ind w:left="0" w:firstLine="0"/>
+        <w:jc w:val="both"/>
+        <w:rPr>
+          <w:rFonts w:ascii="Arial" w:hAnsi="Arial" w:cs="Arial"/>
+          <w:color w:val="auto"/>
+          <w:sz w:val="24"/>
+          <w:szCs w:val="24"/>
+        </w:rPr>
+      </w:pPr>
+      <w:r>
+        <w:rPr>
+          <w:rFonts w:ascii="Arial" w:hAnsi="Arial" w:cs="Arial"/>
+          <w:color w:val="auto"/>
+          <w:sz w:val="24"/>
+          <w:szCs w:val="24"/>
+        </w:rPr>
+        <w:t>https://www.infoescola.com/plantas/girassol/</w:t>
+      </w:r>
+    </w:p>
+    <w:p>
+      <w:pPr>
+        <w:spacing w:before="0" w:after="0"/>
+        <w:jc w:val="both"/>
+        <w:rPr>
+          <w:rFonts w:ascii="Arial" w:hAnsi="Arial" w:cs="Arial"/>
+          <w:color w:val="auto"/>
+          <w:sz w:val="24"/>
+          <w:szCs w:val="24"/>
+        </w:rPr>
+      </w:pPr>
+    </w:p>
+    <w:p>
+      <w:pPr>
+        <w:pStyle w:val="PargrafodaLista"/>
+        <w:numPr>
+          <w:ilvl w:val="0"/>
+          <w:numId w:val="18"/>
+        </w:numPr>
+        <w:spacing w:before="0" w:after="0"/>
+        <w:ind w:left="0" w:firstLine="0"/>
+        <w:jc w:val="both"/>
+        <w:rPr>
+          <w:rFonts w:ascii="Arial" w:hAnsi="Arial" w:cs="Arial"/>
+          <w:color w:val="auto"/>
+          <w:sz w:val="24"/>
+          <w:szCs w:val="24"/>
+        </w:rPr>
+      </w:pPr>
+      <w:r>
+        <w:rPr>
+          <w:rFonts w:ascii="Arial" w:hAnsi="Arial" w:cs="Arial"/>
+          <w:color w:val="auto"/>
+          <w:sz w:val="24"/>
+          <w:szCs w:val="24"/>
+        </w:rPr>
+        <w:t>https://www.ecycle.com.br/girassol/</w:t>
+      </w:r>
+    </w:p>
+    <w:p>
+      <w:pPr>
+        <w:spacing w:before="0" w:after="0"/>
+        <w:jc w:val="both"/>
+        <w:rPr>
+          <w:rFonts w:ascii="Arial" w:hAnsi="Arial" w:cs="Arial"/>
+          <w:color w:val="auto"/>
+          <w:sz w:val="24"/>
+          <w:szCs w:val="24"/>
+        </w:rPr>
+      </w:pPr>
+    </w:p>
+    <w:p>
+      <w:pPr>
+        <w:pStyle w:val="PargrafodaLista"/>
+        <w:numPr>
+          <w:ilvl w:val="0"/>
+          <w:numId w:val="18"/>
+        </w:numPr>
+        <w:spacing w:before="0" w:after="0"/>
+        <w:ind w:left="0" w:firstLine="0"/>
+        <w:jc w:val="both"/>
+        <w:rPr>
+          <w:rFonts w:ascii="Arial" w:hAnsi="Arial" w:cs="Arial"/>
+          <w:color w:val="auto"/>
+          <w:sz w:val="24"/>
+          <w:szCs w:val="24"/>
+        </w:rPr>
+      </w:pPr>
+      <w:r>
+        <w:rPr>
+          <w:rFonts w:ascii="Arial" w:hAnsi="Arial" w:cs="Arial"/>
+          <w:color w:val="auto"/>
+          <w:sz w:val="24"/>
+          <w:szCs w:val="24"/>
+        </w:rPr>
+        <w:t>https://blog.giulianaflores.com.br/</w:t>
+      </w:r>
+      <w:r>
+        <w:rPr>
+          <w:rFonts w:ascii="Arial" w:hAnsi="Arial" w:cs="Arial"/>
+          <w:color w:val="auto"/>
+          <w:sz w:val="24"/>
+          <w:szCs w:val="24"/>
+          <w:u w:val="single"/>
+        </w:rPr>
+        <w:t>girassol</w:t>
+      </w:r>
+      <w:r>
+        <w:rPr>
+          <w:rFonts w:ascii="Arial" w:hAnsi="Arial" w:cs="Arial"/>
+          <w:color w:val="auto"/>
+          <w:sz w:val="24"/>
+          <w:szCs w:val="24"/>
+        </w:rPr>
+        <w:t>-flor-exotica-de-qualidades/</w:t>
+      </w:r>
     </w:p>
     <w:sectPr>
-      <w:headerReference w:type="even" r:id="rId11"/>
-      <w:headerReference w:type="default" r:id="rId12"/>
-      <w:headerReference w:type="first" r:id="rId13"/>
-      <w:footerReference w:type="first" r:id="rId14"/>
+      <w:headerReference w:type="even" r:id="rId12"/>
+      <w:headerReference w:type="default" r:id="rId13"/>
+      <w:headerReference w:type="first" r:id="rId14"/>
+      <w:footerReference w:type="first" r:id="rId15"/>
       <w:pgSz w:w="11906" w:h="16838" w:code="9"/>
       <w:pgMar w:top="964" w:right="964" w:bottom="964" w:left="964" w:header="709" w:footer="709" w:gutter="0"/>
       <w:pgNumType w:start="0"/>
@@ -5331,6 +5973,119 @@
     </w:lvl>
   </w:abstractNum>
   <w:abstractNum w:abstractNumId="16" w15:restartNumberingAfterBreak="0">
+    <w:nsid w:val="70460A05"/>
+    <w:multiLevelType w:val="hybridMultilevel"/>
+    <w:tmpl w:val="3834A284"/>
+    <w:lvl w:ilvl="0" w:tplc="0416000B">
+      <w:start w:val="1"/>
+      <w:numFmt w:val="bullet"/>
+      <w:lvlText w:val=""/>
+      <w:lvlJc w:val="left"/>
+      <w:pPr>
+        <w:ind w:left="720" w:hanging="360"/>
+      </w:pPr>
+      <w:rPr>
+        <w:rFonts w:ascii="Wingdings" w:hAnsi="Wingdings" w:hint="default"/>
+      </w:rPr>
+    </w:lvl>
+    <w:lvl w:ilvl="1" w:tplc="04160003" w:tentative="1">
+      <w:start w:val="1"/>
+      <w:numFmt w:val="bullet"/>
+      <w:lvlText w:val="o"/>
+      <w:lvlJc w:val="left"/>
+      <w:pPr>
+        <w:ind w:left="1440" w:hanging="360"/>
+      </w:pPr>
+      <w:rPr>
+        <w:rFonts w:ascii="Courier New" w:hAnsi="Courier New" w:cs="Courier New" w:hint="default"/>
+      </w:rPr>
+    </w:lvl>
+    <w:lvl w:ilvl="2" w:tplc="04160005" w:tentative="1">
+      <w:start w:val="1"/>
+      <w:numFmt w:val="bullet"/>
+      <w:lvlText w:val=""/>
+      <w:lvlJc w:val="left"/>
+      <w:pPr>
+        <w:ind w:left="2160" w:hanging="360"/>
+      </w:pPr>
+      <w:rPr>
+        <w:rFonts w:ascii="Wingdings" w:hAnsi="Wingdings" w:hint="default"/>
+      </w:rPr>
+    </w:lvl>
+    <w:lvl w:ilvl="3" w:tplc="04160001" w:tentative="1">
+      <w:start w:val="1"/>
+      <w:numFmt w:val="bullet"/>
+      <w:lvlText w:val=""/>
+      <w:lvlJc w:val="left"/>
+      <w:pPr>
+        <w:ind w:left="2880" w:hanging="360"/>
+      </w:pPr>
+      <w:rPr>
+        <w:rFonts w:ascii="Symbol" w:hAnsi="Symbol" w:hint="default"/>
+      </w:rPr>
+    </w:lvl>
+    <w:lvl w:ilvl="4" w:tplc="04160003" w:tentative="1">
+      <w:start w:val="1"/>
+      <w:numFmt w:val="bullet"/>
+      <w:lvlText w:val="o"/>
+      <w:lvlJc w:val="left"/>
+      <w:pPr>
+        <w:ind w:left="3600" w:hanging="360"/>
+      </w:pPr>
+      <w:rPr>
+        <w:rFonts w:ascii="Courier New" w:hAnsi="Courier New" w:cs="Courier New" w:hint="default"/>
+      </w:rPr>
+    </w:lvl>
+    <w:lvl w:ilvl="5" w:tplc="04160005" w:tentative="1">
+      <w:start w:val="1"/>
+      <w:numFmt w:val="bullet"/>
+      <w:lvlText w:val=""/>
+      <w:lvlJc w:val="left"/>
+      <w:pPr>
+        <w:ind w:left="4320" w:hanging="360"/>
+      </w:pPr>
+      <w:rPr>
+        <w:rFonts w:ascii="Wingdings" w:hAnsi="Wingdings" w:hint="default"/>
+      </w:rPr>
+    </w:lvl>
+    <w:lvl w:ilvl="6" w:tplc="04160001" w:tentative="1">
+      <w:start w:val="1"/>
+      <w:numFmt w:val="bullet"/>
+      <w:lvlText w:val=""/>
+      <w:lvlJc w:val="left"/>
+      <w:pPr>
+        <w:ind w:left="5040" w:hanging="360"/>
+      </w:pPr>
+      <w:rPr>
+        <w:rFonts w:ascii="Symbol" w:hAnsi="Symbol" w:hint="default"/>
+      </w:rPr>
+    </w:lvl>
+    <w:lvl w:ilvl="7" w:tplc="04160003" w:tentative="1">
+      <w:start w:val="1"/>
+      <w:numFmt w:val="bullet"/>
+      <w:lvlText w:val="o"/>
+      <w:lvlJc w:val="left"/>
+      <w:pPr>
+        <w:ind w:left="5760" w:hanging="360"/>
+      </w:pPr>
+      <w:rPr>
+        <w:rFonts w:ascii="Courier New" w:hAnsi="Courier New" w:cs="Courier New" w:hint="default"/>
+      </w:rPr>
+    </w:lvl>
+    <w:lvl w:ilvl="8" w:tplc="04160005" w:tentative="1">
+      <w:start w:val="1"/>
+      <w:numFmt w:val="bullet"/>
+      <w:lvlText w:val=""/>
+      <w:lvlJc w:val="left"/>
+      <w:pPr>
+        <w:ind w:left="6480" w:hanging="360"/>
+      </w:pPr>
+      <w:rPr>
+        <w:rFonts w:ascii="Wingdings" w:hAnsi="Wingdings" w:hint="default"/>
+      </w:rPr>
+    </w:lvl>
+  </w:abstractNum>
+  <w:abstractNum w:abstractNumId="17" w15:restartNumberingAfterBreak="0">
     <w:nsid w:val="7184176A"/>
     <w:multiLevelType w:val="multilevel"/>
     <w:tmpl w:val="C8AE65A2"/>
@@ -5522,13 +6277,16 @@
     <w:abstractNumId w:val="3"/>
   </w:num>
   <w:num w:numId="15" w16cid:durableId="2036147858">
-    <w:abstractNumId w:val="16"/>
+    <w:abstractNumId w:val="17"/>
   </w:num>
   <w:num w:numId="16" w16cid:durableId="1922594139">
     <w:abstractNumId w:val="7"/>
   </w:num>
   <w:num w:numId="17" w16cid:durableId="1558392500">
     <w:abstractNumId w:val="10"/>
+  </w:num>
+  <w:num w:numId="18" w16cid:durableId="1331788500">
+    <w:abstractNumId w:val="16"/>
   </w:num>
 </w:numbering>
 </file>
@@ -6685,6 +7443,17 @@
 </file>
 
 <file path=customXml/item1.xml><?xml version="1.0" encoding="utf-8"?>
+<p:properties xmlns:p="http://schemas.microsoft.com/office/2006/metadata/properties" xmlns:xsi="http://www.w3.org/2001/XMLSchema-instance" xmlns:pc="http://schemas.microsoft.com/office/infopath/2007/PartnerControls">
+  <documentManagement>
+    <lcf76f155ced4ddcb4097134ff3c332f xmlns="0a53ad5e-08cc-4fba-9df9-747b79db3e02">
+      <Terms xmlns="http://schemas.microsoft.com/office/infopath/2007/PartnerControls"/>
+    </lcf76f155ced4ddcb4097134ff3c332f>
+    <TaxCatchAll xmlns="99f50afe-28e2-457c-9852-048361d66aad" xsi:nil="true"/>
+  </documentManagement>
+</p:properties>
+</file>
+
+<file path=customXml/item2.xml><?xml version="1.0" encoding="utf-8"?>
 <ct:contentTypeSchema xmlns:ct="http://schemas.microsoft.com/office/2006/metadata/contentType" xmlns:ma="http://schemas.microsoft.com/office/2006/metadata/properties/metaAttributes" ct:_="" ma:_="" ma:contentTypeName="Documento" ma:contentTypeID="0x0101007F8ECE7139958D46ABEDA89D12B90CBF" ma:contentTypeVersion="12" ma:contentTypeDescription="Crie um novo documento." ma:contentTypeScope="" ma:versionID="504e4214042ae000646439f7e69e4742">
   <xsd:schema xmlns:xsd="http://www.w3.org/2001/XMLSchema" xmlns:xs="http://www.w3.org/2001/XMLSchema" xmlns:p="http://schemas.microsoft.com/office/2006/metadata/properties" xmlns:ns2="0a53ad5e-08cc-4fba-9df9-747b79db3e02" xmlns:ns3="99f50afe-28e2-457c-9852-048361d66aad" targetNamespace="http://schemas.microsoft.com/office/2006/metadata/properties" ma:root="true" ma:fieldsID="858e620b6131f334f565d79b87bb2368" ns2:_="" ns3:_="">
     <xsd:import namespace="0a53ad5e-08cc-4fba-9df9-747b79db3e02"/>
@@ -6879,18 +7648,11 @@
 </ct:contentTypeSchema>
 </file>
 
-<file path=customXml/item2.xml><?xml version="1.0" encoding="utf-8"?>
-<p:properties xmlns:p="http://schemas.microsoft.com/office/2006/metadata/properties" xmlns:xsi="http://www.w3.org/2001/XMLSchema-instance" xmlns:pc="http://schemas.microsoft.com/office/infopath/2007/PartnerControls">
-  <documentManagement>
-    <lcf76f155ced4ddcb4097134ff3c332f xmlns="0a53ad5e-08cc-4fba-9df9-747b79db3e02">
-      <Terms xmlns="http://schemas.microsoft.com/office/infopath/2007/PartnerControls"/>
-    </lcf76f155ced4ddcb4097134ff3c332f>
-    <TaxCatchAll xmlns="99f50afe-28e2-457c-9852-048361d66aad" xsi:nil="true"/>
-  </documentManagement>
-</p:properties>
+<file path=customXml/item3.xml><?xml version="1.0" encoding="utf-8"?>
+<b:Sources xmlns:b="http://schemas.openxmlformats.org/officeDocument/2006/bibliography" xmlns="http://schemas.openxmlformats.org/officeDocument/2006/bibliography" SelectedStyle="\APASixthEditionOfficeOnline.xsl" StyleName="APA" Version="6"/>
 </file>
 
-<file path=customXml/item3.xml><?xml version="1.0" encoding="utf-8"?>
+<file path=customXml/item4.xml><?xml version="1.0" encoding="utf-8"?>
 <?mso-contentType ?>
 <FormTemplates xmlns="http://schemas.microsoft.com/sharepoint/v3/contenttype/forms">
   <Display>DocumentLibraryForm</Display>
@@ -6899,11 +7661,18 @@
 </FormTemplates>
 </file>
 
-<file path=customXml/item4.xml><?xml version="1.0" encoding="utf-8"?>
-<b:Sources xmlns:b="http://schemas.openxmlformats.org/officeDocument/2006/bibliography" xmlns="http://schemas.openxmlformats.org/officeDocument/2006/bibliography" SelectedStyle="\APASixthEditionOfficeOnline.xsl" StyleName="APA" Version="6"/>
+<file path=customXml/itemProps1.xml><?xml version="1.0" encoding="utf-8"?>
+<ds:datastoreItem xmlns:ds="http://schemas.openxmlformats.org/officeDocument/2006/customXml" ds:itemID="{79054B02-B215-46AC-9176-544339E93661}">
+  <ds:schemaRefs>
+    <ds:schemaRef ds:uri="http://schemas.microsoft.com/office/2006/metadata/properties"/>
+    <ds:schemaRef ds:uri="http://schemas.microsoft.com/office/infopath/2007/PartnerControls"/>
+    <ds:schemaRef ds:uri="0a53ad5e-08cc-4fba-9df9-747b79db3e02"/>
+    <ds:schemaRef ds:uri="99f50afe-28e2-457c-9852-048361d66aad"/>
+  </ds:schemaRefs>
+</ds:datastoreItem>
 </file>
 
-<file path=customXml/itemProps1.xml><?xml version="1.0" encoding="utf-8"?>
+<file path=customXml/itemProps2.xml><?xml version="1.0" encoding="utf-8"?>
 <ds:datastoreItem xmlns:ds="http://schemas.openxmlformats.org/officeDocument/2006/customXml" ds:itemID="{8B299A9B-9EFB-406E-955B-E4E23C7F5805}">
   <ds:schemaRefs>
     <ds:schemaRef ds:uri="http://schemas.microsoft.com/office/2006/metadata/contentType"/>
@@ -6922,29 +7691,18 @@
 </ds:datastoreItem>
 </file>
 
-<file path=customXml/itemProps2.xml><?xml version="1.0" encoding="utf-8"?>
-<ds:datastoreItem xmlns:ds="http://schemas.openxmlformats.org/officeDocument/2006/customXml" ds:itemID="{79054B02-B215-46AC-9176-544339E93661}">
+<file path=customXml/itemProps3.xml><?xml version="1.0" encoding="utf-8"?>
+<ds:datastoreItem xmlns:ds="http://schemas.openxmlformats.org/officeDocument/2006/customXml" ds:itemID="{43C36E59-8586-4352-8310-158AD4E65655}">
   <ds:schemaRefs>
-    <ds:schemaRef ds:uri="http://schemas.microsoft.com/office/2006/metadata/properties"/>
-    <ds:schemaRef ds:uri="http://schemas.microsoft.com/office/infopath/2007/PartnerControls"/>
-    <ds:schemaRef ds:uri="0a53ad5e-08cc-4fba-9df9-747b79db3e02"/>
-    <ds:schemaRef ds:uri="99f50afe-28e2-457c-9852-048361d66aad"/>
+    <ds:schemaRef ds:uri="http://schemas.openxmlformats.org/officeDocument/2006/bibliography"/>
   </ds:schemaRefs>
 </ds:datastoreItem>
 </file>
 
-<file path=customXml/itemProps3.xml><?xml version="1.0" encoding="utf-8"?>
+<file path=customXml/itemProps4.xml><?xml version="1.0" encoding="utf-8"?>
 <ds:datastoreItem xmlns:ds="http://schemas.openxmlformats.org/officeDocument/2006/customXml" ds:itemID="{B52C9AD5-4F18-4494-A12B-C11EA8399E21}">
   <ds:schemaRefs>
     <ds:schemaRef ds:uri="http://schemas.microsoft.com/sharepoint/v3/contenttype/forms"/>
   </ds:schemaRefs>
 </ds:datastoreItem>
-</file>
-
-<file path=customXml/itemProps4.xml><?xml version="1.0" encoding="utf-8"?>
-<ds:datastoreItem xmlns:ds="http://schemas.openxmlformats.org/officeDocument/2006/customXml" ds:itemID="{43C36E59-8586-4352-8310-158AD4E65655}">
-  <ds:schemaRefs>
-    <ds:schemaRef ds:uri="http://schemas.openxmlformats.org/officeDocument/2006/bibliography"/>
-  </ds:schemaRefs>
-</ds:datastoreItem>
 </file>
</xml_diff>